<commit_message>
fix report for lab04
</commit_message>
<xml_diff>
--- a/labs/lab04/report/Л04_Аносов_отчет.docx
+++ b/labs/lab04/report/Л04_Аносов_отчет.docx
@@ -123,7 +123,20 @@
         <w:pStyle w:val="FirstParagraph"/>
       </w:pPr>
       <w:r>
-        <w:t xml:space="preserve">Приобретение навыков работы с процедурой оформления отчётов с помощью языка разметки Markdown.</w:t>
+        <w:t xml:space="preserve">Приобретение навыков работы с ассемблерным языком NASM, в том числе навыков компиляции и обработки объектных</w:t>
+      </w:r>
+      <w:r>
+        <w:t xml:space="preserve"> </w:t>
+      </w:r>
+      <w:r>
+        <w:rPr>
+          <w:i/>
+          <w:iCs/>
+        </w:rPr>
+        <w:t xml:space="preserve">.o</w:t>
+      </w:r>
+      <w:r>
+        <w:t xml:space="preserve">-файлов.</w:t>
       </w:r>
     </w:p>
     <w:bookmarkEnd w:id="20"/>
@@ -143,6 +156,14 @@
       </w:r>
       <w:r>
         <w:t xml:space="preserve">Задание</w:t>
+      </w:r>
+    </w:p>
+    <w:p>
+      <w:pPr>
+        <w:pStyle w:val="FirstParagraph"/>
+      </w:pPr>
+      <w:r>
+        <w:t xml:space="preserve">Скопировать и отредактировать код на NASM. Скомпилировать файлы с кодом. Обработать их и сделать их исполнимыми. Проверить работоспособность кода.</w:t>
       </w:r>
     </w:p>
     <w:bookmarkEnd w:id="21"/>
@@ -724,7 +745,7 @@
       </w:r>
     </w:p>
     <w:bookmarkEnd w:id="43"/>
-    <w:bookmarkStart w:id="58" w:name="задание-для-самостоятельной-работы"/>
+    <w:bookmarkStart w:id="64" w:name="задание-для-самостоятельной-работы"/>
     <w:p>
       <w:pPr>
         <w:pStyle w:val="Heading1"/>
@@ -1112,22 +1133,100 @@
       <w:r>
         <w:t xml:space="preserve"> </w:t>
       </w:r>
-      <w:bookmarkStart w:id="56" w:name="fig:012"/>
-      <w:r>
-        <w:t xml:space="preserve">add, commit</w:t>
-      </w:r>
-      <w:bookmarkEnd w:id="56"/>
+      <w:bookmarkStart w:id="59" w:name="fig:012"/>
+      <w:r>
+        <w:drawing>
+          <wp:inline>
+            <wp:extent cx="3733800" cy="1576493"/>
+            <wp:effectExtent b="0" l="0" r="0" t="0"/>
+            <wp:docPr descr="add, commit" title="" id="57" name="Picture"/>
+            <a:graphic>
+              <a:graphicData uri="http://schemas.openxmlformats.org/drawingml/2006/picture">
+                <pic:pic>
+                  <pic:nvPicPr>
+                    <pic:cNvPr descr="image/image-12.png" id="58" name="Picture"/>
+                    <pic:cNvPicPr>
+                      <a:picLocks noChangeArrowheads="1" noChangeAspect="1"/>
+                    </pic:cNvPicPr>
+                  </pic:nvPicPr>
+                  <pic:blipFill>
+                    <a:blip r:embed="rId56"/>
+                    <a:stretch>
+                      <a:fillRect/>
+                    </a:stretch>
+                  </pic:blipFill>
+                  <pic:spPr bwMode="auto">
+                    <a:xfrm>
+                      <a:off x="0" y="0"/>
+                      <a:ext cx="3733800" cy="1576493"/>
+                    </a:xfrm>
+                    <a:prstGeom prst="rect">
+                      <a:avLst/>
+                    </a:prstGeom>
+                    <a:noFill/>
+                    <a:ln w="9525">
+                      <a:noFill/>
+                      <a:headEnd/>
+                      <a:tailEnd/>
+                    </a:ln>
+                  </pic:spPr>
+                </pic:pic>
+              </a:graphicData>
+            </a:graphic>
+          </wp:inline>
+        </w:drawing>
+      </w:r>
+      <w:bookmarkEnd w:id="59"/>
       <w:r>
         <w:br/>
       </w:r>
-      <w:bookmarkStart w:id="57" w:name="fig:013"/>
-      <w:r>
-        <w:t xml:space="preserve">push</w:t>
-      </w:r>
-      <w:bookmarkEnd w:id="57"/>
-    </w:p>
-    <w:bookmarkEnd w:id="58"/>
-    <w:bookmarkStart w:id="59" w:name="выводы"/>
+      <w:bookmarkStart w:id="63" w:name="fig:013"/>
+      <w:r>
+        <w:drawing>
+          <wp:inline>
+            <wp:extent cx="3733800" cy="1182370"/>
+            <wp:effectExtent b="0" l="0" r="0" t="0"/>
+            <wp:docPr descr="push" title="" id="61" name="Picture"/>
+            <a:graphic>
+              <a:graphicData uri="http://schemas.openxmlformats.org/drawingml/2006/picture">
+                <pic:pic>
+                  <pic:nvPicPr>
+                    <pic:cNvPr descr="image/image-13.png" id="62" name="Picture"/>
+                    <pic:cNvPicPr>
+                      <a:picLocks noChangeArrowheads="1" noChangeAspect="1"/>
+                    </pic:cNvPicPr>
+                  </pic:nvPicPr>
+                  <pic:blipFill>
+                    <a:blip r:embed="rId60"/>
+                    <a:stretch>
+                      <a:fillRect/>
+                    </a:stretch>
+                  </pic:blipFill>
+                  <pic:spPr bwMode="auto">
+                    <a:xfrm>
+                      <a:off x="0" y="0"/>
+                      <a:ext cx="3733800" cy="1182370"/>
+                    </a:xfrm>
+                    <a:prstGeom prst="rect">
+                      <a:avLst/>
+                    </a:prstGeom>
+                    <a:noFill/>
+                    <a:ln w="9525">
+                      <a:noFill/>
+                      <a:headEnd/>
+                      <a:tailEnd/>
+                    </a:ln>
+                  </pic:spPr>
+                </pic:pic>
+              </a:graphicData>
+            </a:graphic>
+          </wp:inline>
+        </w:drawing>
+      </w:r>
+      <w:bookmarkEnd w:id="63"/>
+    </w:p>
+    <w:bookmarkEnd w:id="64"/>
+    <w:bookmarkStart w:id="65" w:name="выводы"/>
     <w:p>
       <w:pPr>
         <w:pStyle w:val="Heading1"/>
@@ -1150,10 +1249,10 @@
         <w:pStyle w:val="FirstParagraph"/>
       </w:pPr>
       <w:r>
-        <w:t xml:space="preserve">В ходе выполнения данной лабораторной работы была освоена процедура оформления отчётов с помощью языка разметки Markdown.</w:t>
-      </w:r>
-    </w:p>
-    <w:bookmarkEnd w:id="59"/>
+        <w:t xml:space="preserve">В ходе выполнения данной лабораторной работы была освоена процедура написания простого кода с выводом данных в терминал на ассемблерном языке NASM.</w:t>
+      </w:r>
+    </w:p>
+    <w:bookmarkEnd w:id="65"/>
     <w:sectPr/>
   </w:body>
 </w:document>

</xml_diff>